<commit_message>
Added - NClass software
</commit_message>
<xml_diff>
--- a/docs/dev_documentation/20151123_materialen_en_middelenlijst_1.0.docx
+++ b/docs/dev_documentation/20151123_materialen_en_middelenlijst_1.0.docx
@@ -23,7 +23,7 @@
       <w:sdtContent>
         <w:p>
           <w:pPr>
-            <w:pStyle w:val="NoSpacing"/>
+            <w:pStyle w:val="Geenafstand"/>
             <w:spacing w:before="1540" w:after="240"/>
             <w:jc w:val="center"/>
             <w:rPr>
@@ -117,7 +117,7 @@
           <w:sdtContent>
             <w:p>
               <w:pPr>
-                <w:pStyle w:val="NoSpacing"/>
+                <w:pStyle w:val="Geenafstand"/>
                 <w:pBdr>
                   <w:top w:val="single" w:sz="6" w:space="6" w:color="5B9BD5" w:themeColor="accent1"/>
                   <w:bottom w:val="single" w:sz="6" w:space="6" w:color="5B9BD5" w:themeColor="accent1"/>
@@ -165,7 +165,7 @@
           <w:sdtContent>
             <w:p>
               <w:pPr>
-                <w:pStyle w:val="NoSpacing"/>
+                <w:pStyle w:val="Geenafstand"/>
                 <w:jc w:val="center"/>
                 <w:rPr>
                   <w:color w:val="5B9BD5" w:themeColor="accent1"/>
@@ -173,6 +173,7 @@
                   <w:szCs w:val="28"/>
                 </w:rPr>
               </w:pPr>
+              <w:proofErr w:type="spellStart"/>
               <w:r>
                 <w:rPr>
                   <w:color w:val="5B9BD5" w:themeColor="accent1"/>
@@ -181,12 +182,13 @@
                 </w:rPr>
                 <w:t>DuckFunt</w:t>
               </w:r>
+              <w:proofErr w:type="spellEnd"/>
             </w:p>
           </w:sdtContent>
         </w:sdt>
         <w:p>
           <w:pPr>
-            <w:pStyle w:val="NoSpacing"/>
+            <w:pStyle w:val="Geenafstand"/>
             <w:spacing w:before="480"/>
             <w:jc w:val="center"/>
             <w:rPr>
@@ -281,7 +283,7 @@
                                 <w:sdtContent>
                                   <w:p>
                                     <w:pPr>
-                                      <w:pStyle w:val="NoSpacing"/>
+                                      <w:pStyle w:val="Geenafstand"/>
                                       <w:spacing w:after="40"/>
                                       <w:jc w:val="center"/>
                                       <w:rPr>
@@ -305,7 +307,7 @@
                               </w:sdt>
                               <w:p>
                                 <w:pPr>
-                                  <w:pStyle w:val="NoSpacing"/>
+                                  <w:pStyle w:val="Geenafstand"/>
                                   <w:jc w:val="center"/>
                                   <w:rPr>
                                     <w:color w:val="5B9BD5" w:themeColor="accent1"/>
@@ -346,7 +348,7 @@
                               </w:p>
                               <w:p>
                                 <w:pPr>
-                                  <w:pStyle w:val="NoSpacing"/>
+                                  <w:pStyle w:val="Geenafstand"/>
                                   <w:jc w:val="center"/>
                                   <w:rPr>
                                     <w:color w:val="5B9BD5" w:themeColor="accent1"/>
@@ -365,11 +367,19 @@
                                   </w:sdtPr>
                                   <w:sdtEndPr/>
                                   <w:sdtContent>
+                                    <w:proofErr w:type="spellStart"/>
                                     <w:r>
                                       <w:rPr>
                                         <w:color w:val="5B9BD5" w:themeColor="accent1"/>
                                       </w:rPr>
-                                      <w:t>Terheijdenseweg 350A</w:t>
+                                      <w:t>Terheijdenseweg</w:t>
+                                    </w:r>
+                                    <w:proofErr w:type="spellEnd"/>
+                                    <w:r>
+                                      <w:rPr>
+                                        <w:color w:val="5B9BD5" w:themeColor="accent1"/>
+                                      </w:rPr>
+                                      <w:t xml:space="preserve"> 350A</w:t>
                                     </w:r>
                                   </w:sdtContent>
                                 </w:sdt>
@@ -600,12 +610,12 @@
     </w:sdt>
     <w:p>
       <w:pPr>
-        <w:pStyle w:val="Heading2"/>
-      </w:pPr>
-    </w:p>
-    <w:p>
-      <w:pPr>
-        <w:pStyle w:val="TOCHeading"/>
+        <w:pStyle w:val="Kop2"/>
+      </w:pPr>
+    </w:p>
+    <w:p>
+      <w:pPr>
+        <w:pStyle w:val="Kopvaninhoudsopgave"/>
       </w:pPr>
     </w:p>
     <w:sdt>
@@ -633,7 +643,7 @@
       <w:sdtContent>
         <w:p>
           <w:pPr>
-            <w:pStyle w:val="TOCHeading"/>
+            <w:pStyle w:val="Kopvaninhoudsopgave"/>
           </w:pPr>
           <w:r>
             <w:t>Table of Contents</w:t>
@@ -641,7 +651,7 @@
         </w:p>
         <w:p>
           <w:pPr>
-            <w:pStyle w:val="TOC1"/>
+            <w:pStyle w:val="Inhopg1"/>
             <w:tabs>
               <w:tab w:val="right" w:leader="dot" w:pos="9062"/>
             </w:tabs>
@@ -720,7 +730,7 @@
         </w:p>
         <w:p>
           <w:pPr>
-            <w:pStyle w:val="TOC2"/>
+            <w:pStyle w:val="Inhopg2"/>
             <w:tabs>
               <w:tab w:val="right" w:leader="dot" w:pos="9062"/>
             </w:tabs>
@@ -791,7 +801,7 @@
         </w:p>
         <w:p>
           <w:pPr>
-            <w:pStyle w:val="TOC2"/>
+            <w:pStyle w:val="Inhopg2"/>
             <w:tabs>
               <w:tab w:val="right" w:leader="dot" w:pos="9062"/>
             </w:tabs>
@@ -862,7 +872,7 @@
         </w:p>
         <w:p>
           <w:pPr>
-            <w:pStyle w:val="TOC2"/>
+            <w:pStyle w:val="Inhopg2"/>
             <w:tabs>
               <w:tab w:val="right" w:leader="dot" w:pos="9062"/>
             </w:tabs>
@@ -933,7 +943,7 @@
         </w:p>
         <w:p>
           <w:pPr>
-            <w:pStyle w:val="TOC2"/>
+            <w:pStyle w:val="Inhopg2"/>
             <w:tabs>
               <w:tab w:val="right" w:leader="dot" w:pos="9062"/>
             </w:tabs>
@@ -1004,7 +1014,7 @@
         </w:p>
         <w:p>
           <w:pPr>
-            <w:pStyle w:val="TOC2"/>
+            <w:pStyle w:val="Inhopg2"/>
             <w:tabs>
               <w:tab w:val="right" w:leader="dot" w:pos="9062"/>
             </w:tabs>
@@ -1075,7 +1085,7 @@
         </w:p>
         <w:p>
           <w:pPr>
-            <w:pStyle w:val="TOC2"/>
+            <w:pStyle w:val="Inhopg2"/>
             <w:tabs>
               <w:tab w:val="right" w:leader="dot" w:pos="9062"/>
             </w:tabs>
@@ -1146,7 +1156,7 @@
         </w:p>
         <w:p>
           <w:pPr>
-            <w:pStyle w:val="TOC2"/>
+            <w:pStyle w:val="Inhopg2"/>
             <w:tabs>
               <w:tab w:val="right" w:leader="dot" w:pos="9062"/>
             </w:tabs>
@@ -1217,7 +1227,7 @@
         </w:p>
         <w:p>
           <w:pPr>
-            <w:pStyle w:val="TOC2"/>
+            <w:pStyle w:val="Inhopg2"/>
             <w:tabs>
               <w:tab w:val="right" w:leader="dot" w:pos="9062"/>
             </w:tabs>
@@ -1287,7 +1297,7 @@
         </w:p>
         <w:p>
           <w:pPr>
-            <w:pStyle w:val="TOC1"/>
+            <w:pStyle w:val="Inhopg1"/>
             <w:tabs>
               <w:tab w:val="right" w:leader="dot" w:pos="9062"/>
             </w:tabs>
@@ -1369,7 +1379,7 @@
     </w:sdt>
     <w:p>
       <w:pPr>
-        <w:pStyle w:val="Heading1"/>
+        <w:pStyle w:val="Kop1"/>
       </w:pPr>
       <w:r>
         <w:br w:type="column"/>
@@ -1383,7 +1393,7 @@
     </w:p>
     <w:p>
       <w:pPr>
-        <w:pStyle w:val="Heading2"/>
+        <w:pStyle w:val="Kop2"/>
         <w:rPr>
           <w:lang w:val="en-US"/>
         </w:rPr>
@@ -1521,7 +1531,20 @@
           <w:lang w:val="en-US"/>
         </w:rPr>
         <w:tab/>
-        <w:t>Alienware 02kvd5 (U3E1)</w:t>
+      </w:r>
+      <w:proofErr w:type="spellStart"/>
+      <w:r>
+        <w:rPr>
+          <w:lang w:val="en-US"/>
+        </w:rPr>
+        <w:t>Alienware</w:t>
+      </w:r>
+      <w:proofErr w:type="spellEnd"/>
+      <w:r>
+        <w:rPr>
+          <w:lang w:val="en-US"/>
+        </w:rPr>
+        <w:t xml:space="preserve"> 02kvd5 (U3E1)</w:t>
       </w:r>
     </w:p>
     <w:p>
@@ -1668,7 +1691,20 @@
           <w:lang w:val="en-US"/>
         </w:rPr>
         <w:tab/>
-        <w:t>Realtek High Definition Audio</w:t>
+      </w:r>
+      <w:proofErr w:type="spellStart"/>
+      <w:r>
+        <w:rPr>
+          <w:lang w:val="en-US"/>
+        </w:rPr>
+        <w:t>Realtek</w:t>
+      </w:r>
+      <w:proofErr w:type="spellEnd"/>
+      <w:r>
+        <w:rPr>
+          <w:lang w:val="en-US"/>
+        </w:rPr>
+        <w:t xml:space="preserve"> High Definition Audio</w:t>
       </w:r>
     </w:p>
     <w:p>
@@ -1690,7 +1726,7 @@
     </w:p>
     <w:p>
       <w:pPr>
-        <w:pStyle w:val="Heading2"/>
+        <w:pStyle w:val="Kop2"/>
         <w:rPr>
           <w:lang w:val="en-US"/>
         </w:rPr>
@@ -1837,7 +1873,20 @@
           <w:lang w:val="en-US"/>
         </w:rPr>
         <w:tab/>
-        <w:t>ASUSTeK COMPUTER INC. X751LDC (SOCKET 0)</w:t>
+      </w:r>
+      <w:proofErr w:type="spellStart"/>
+      <w:r>
+        <w:rPr>
+          <w:lang w:val="en-US"/>
+        </w:rPr>
+        <w:t>ASUSTeK</w:t>
+      </w:r>
+      <w:proofErr w:type="spellEnd"/>
+      <w:r>
+        <w:rPr>
+          <w:lang w:val="en-US"/>
+        </w:rPr>
+        <w:t xml:space="preserve"> COMPUTER INC. X751LDC (SOCKET 0)</w:t>
       </w:r>
     </w:p>
     <w:p>
@@ -1878,21 +1927,77 @@
           <w:lang w:val="en-US"/>
         </w:rPr>
         <w:tab/>
-        <w:t>Intel HD Graphics Family (ASUStek Computer Inc)</w:t>
-      </w:r>
-    </w:p>
-    <w:p>
-      <w:pPr>
-        <w:rPr>
-          <w:lang w:val="en-US"/>
-        </w:rPr>
-      </w:pPr>
-      <w:r>
-        <w:rPr>
-          <w:lang w:val="en-US"/>
-        </w:rPr>
-        <w:tab/>
-        <w:t>2047MB NVIDIA GeForce 820M (ASUStek Computer Inc)</w:t>
+        <w:t>Intel HD Graphics Family (</w:t>
+      </w:r>
+      <w:proofErr w:type="spellStart"/>
+      <w:r>
+        <w:rPr>
+          <w:lang w:val="en-US"/>
+        </w:rPr>
+        <w:t>ASUStek</w:t>
+      </w:r>
+      <w:proofErr w:type="spellEnd"/>
+      <w:r>
+        <w:rPr>
+          <w:lang w:val="en-US"/>
+        </w:rPr>
+        <w:t xml:space="preserve"> Computer </w:t>
+      </w:r>
+      <w:proofErr w:type="spellStart"/>
+      <w:r>
+        <w:rPr>
+          <w:lang w:val="en-US"/>
+        </w:rPr>
+        <w:t>Inc</w:t>
+      </w:r>
+      <w:proofErr w:type="spellEnd"/>
+      <w:r>
+        <w:rPr>
+          <w:lang w:val="en-US"/>
+        </w:rPr>
+        <w:t>)</w:t>
+      </w:r>
+    </w:p>
+    <w:p>
+      <w:pPr>
+        <w:rPr>
+          <w:lang w:val="en-US"/>
+        </w:rPr>
+      </w:pPr>
+      <w:r>
+        <w:rPr>
+          <w:lang w:val="en-US"/>
+        </w:rPr>
+        <w:tab/>
+        <w:t>2047MB NVIDIA GeForce 820M (</w:t>
+      </w:r>
+      <w:proofErr w:type="spellStart"/>
+      <w:r>
+        <w:rPr>
+          <w:lang w:val="en-US"/>
+        </w:rPr>
+        <w:t>ASUStek</w:t>
+      </w:r>
+      <w:proofErr w:type="spellEnd"/>
+      <w:r>
+        <w:rPr>
+          <w:lang w:val="en-US"/>
+        </w:rPr>
+        <w:t xml:space="preserve"> Computer </w:t>
+      </w:r>
+      <w:proofErr w:type="spellStart"/>
+      <w:r>
+        <w:rPr>
+          <w:lang w:val="en-US"/>
+        </w:rPr>
+        <w:t>Inc</w:t>
+      </w:r>
+      <w:proofErr w:type="spellEnd"/>
+      <w:r>
+        <w:rPr>
+          <w:lang w:val="en-US"/>
+        </w:rPr>
+        <w:t>)</w:t>
       </w:r>
     </w:p>
     <w:p>
@@ -1980,12 +2085,25 @@
           <w:lang w:val="en-US"/>
         </w:rPr>
         <w:tab/>
-        <w:t>Realtek High Definition Audio</w:t>
-      </w:r>
-    </w:p>
-    <w:p>
-      <w:pPr>
-        <w:pStyle w:val="Heading2"/>
+      </w:r>
+      <w:proofErr w:type="spellStart"/>
+      <w:r>
+        <w:rPr>
+          <w:lang w:val="en-US"/>
+        </w:rPr>
+        <w:t>Realtek</w:t>
+      </w:r>
+      <w:proofErr w:type="spellEnd"/>
+      <w:r>
+        <w:rPr>
+          <w:lang w:val="en-US"/>
+        </w:rPr>
+        <w:t xml:space="preserve"> High Definition Audio</w:t>
+      </w:r>
+    </w:p>
+    <w:p>
+      <w:pPr>
+        <w:pStyle w:val="Kop2"/>
         <w:rPr>
           <w:lang w:val="en-US"/>
         </w:rPr>
@@ -1999,12 +2117,20 @@
         <w:br w:type="column"/>
       </w:r>
       <w:bookmarkStart w:id="3" w:name="_Toc436043456"/>
+      <w:proofErr w:type="spellStart"/>
       <w:r>
         <w:rPr>
           <w:lang w:val="en-US"/>
         </w:rPr>
         <w:lastRenderedPageBreak/>
-        <w:t>Nazari, Dimitri</w:t>
+        <w:t>Nazari</w:t>
+      </w:r>
+      <w:proofErr w:type="spellEnd"/>
+      <w:r>
+        <w:rPr>
+          <w:lang w:val="en-US"/>
+        </w:rPr>
+        <w:t>, Dimitri</w:t>
       </w:r>
       <w:bookmarkEnd w:id="3"/>
       <w:r>
@@ -2177,7 +2303,24 @@
           <w:lang w:val="en-US"/>
         </w:rPr>
         <w:tab/>
-        <w:t>ASUSTeK COMPUTER INC. N56DP (P0)</w:t>
+      </w:r>
+      <w:proofErr w:type="spellStart"/>
+      <w:r>
+        <w:rPr>
+          <w:rFonts w:ascii="Calibri" w:hAnsi="Calibri"/>
+          <w:color w:val="000000"/>
+          <w:lang w:val="en-US"/>
+        </w:rPr>
+        <w:t>ASUSTeK</w:t>
+      </w:r>
+      <w:proofErr w:type="spellEnd"/>
+      <w:r>
+        <w:rPr>
+          <w:rFonts w:ascii="Calibri" w:hAnsi="Calibri"/>
+          <w:color w:val="000000"/>
+          <w:lang w:val="en-US"/>
+        </w:rPr>
+        <w:t xml:space="preserve"> COMPUTER INC. N56DP (P0)</w:t>
       </w:r>
       <w:r>
         <w:rPr>
@@ -2238,7 +2381,43 @@
           <w:lang w:val="en-US"/>
         </w:rPr>
         <w:tab/>
-        <w:t>512MB ATI AMD Radeon HD 7660G + HD 7700M Dual Graphics (ASUStek Computer Inc)</w:t>
+        <w:t>512MB ATI AMD Radeon HD 7660G + HD 7700M Dual Graphics (</w:t>
+      </w:r>
+      <w:proofErr w:type="spellStart"/>
+      <w:r>
+        <w:rPr>
+          <w:rFonts w:ascii="Calibri" w:hAnsi="Calibri"/>
+          <w:color w:val="000000"/>
+          <w:lang w:val="en-US"/>
+        </w:rPr>
+        <w:t>ASUStek</w:t>
+      </w:r>
+      <w:proofErr w:type="spellEnd"/>
+      <w:r>
+        <w:rPr>
+          <w:rFonts w:ascii="Calibri" w:hAnsi="Calibri"/>
+          <w:color w:val="000000"/>
+          <w:lang w:val="en-US"/>
+        </w:rPr>
+        <w:t xml:space="preserve"> Computer </w:t>
+      </w:r>
+      <w:proofErr w:type="spellStart"/>
+      <w:r>
+        <w:rPr>
+          <w:rFonts w:ascii="Calibri" w:hAnsi="Calibri"/>
+          <w:color w:val="000000"/>
+          <w:lang w:val="en-US"/>
+        </w:rPr>
+        <w:t>Inc</w:t>
+      </w:r>
+      <w:proofErr w:type="spellEnd"/>
+      <w:r>
+        <w:rPr>
+          <w:rFonts w:ascii="Calibri" w:hAnsi="Calibri"/>
+          <w:color w:val="000000"/>
+          <w:lang w:val="en-US"/>
+        </w:rPr>
+        <w:t>)</w:t>
       </w:r>
       <w:r>
         <w:rPr>
@@ -2265,25 +2444,78 @@
           <w:lang w:val="en-US"/>
         </w:rPr>
         <w:tab/>
-        <w:t>2048MB ATI AMD Radeon HD 7700M Series (ASUStek Computer Inc)</w:t>
-      </w:r>
-    </w:p>
-    <w:p>
-      <w:pPr>
-        <w:rPr>
-          <w:rFonts w:ascii="Calibri" w:hAnsi="Calibri"/>
-          <w:color w:val="000000"/>
-          <w:lang w:val="en-US"/>
-        </w:rPr>
-      </w:pPr>
-      <w:r>
-        <w:rPr>
-          <w:rFonts w:ascii="Calibri" w:hAnsi="Calibri"/>
-          <w:color w:val="000000"/>
-          <w:lang w:val="en-US"/>
-        </w:rPr>
-        <w:tab/>
-        <w:t>CrossFire Disabled</w:t>
+        <w:t>2048MB ATI AMD Radeon HD 7700M Series (</w:t>
+      </w:r>
+      <w:proofErr w:type="spellStart"/>
+      <w:r>
+        <w:rPr>
+          <w:rFonts w:ascii="Calibri" w:hAnsi="Calibri"/>
+          <w:color w:val="000000"/>
+          <w:lang w:val="en-US"/>
+        </w:rPr>
+        <w:t>ASUStek</w:t>
+      </w:r>
+      <w:proofErr w:type="spellEnd"/>
+      <w:r>
+        <w:rPr>
+          <w:rFonts w:ascii="Calibri" w:hAnsi="Calibri"/>
+          <w:color w:val="000000"/>
+          <w:lang w:val="en-US"/>
+        </w:rPr>
+        <w:t xml:space="preserve"> Computer </w:t>
+      </w:r>
+      <w:proofErr w:type="spellStart"/>
+      <w:r>
+        <w:rPr>
+          <w:rFonts w:ascii="Calibri" w:hAnsi="Calibri"/>
+          <w:color w:val="000000"/>
+          <w:lang w:val="en-US"/>
+        </w:rPr>
+        <w:t>Inc</w:t>
+      </w:r>
+      <w:proofErr w:type="spellEnd"/>
+      <w:r>
+        <w:rPr>
+          <w:rFonts w:ascii="Calibri" w:hAnsi="Calibri"/>
+          <w:color w:val="000000"/>
+          <w:lang w:val="en-US"/>
+        </w:rPr>
+        <w:t>)</w:t>
+      </w:r>
+    </w:p>
+    <w:p>
+      <w:pPr>
+        <w:rPr>
+          <w:rFonts w:ascii="Calibri" w:hAnsi="Calibri"/>
+          <w:color w:val="000000"/>
+          <w:lang w:val="en-US"/>
+        </w:rPr>
+      </w:pPr>
+      <w:r>
+        <w:rPr>
+          <w:rFonts w:ascii="Calibri" w:hAnsi="Calibri"/>
+          <w:color w:val="000000"/>
+          <w:lang w:val="en-US"/>
+        </w:rPr>
+        <w:tab/>
+      </w:r>
+      <w:proofErr w:type="spellStart"/>
+      <w:r>
+        <w:rPr>
+          <w:rFonts w:ascii="Calibri" w:hAnsi="Calibri"/>
+          <w:color w:val="000000"/>
+          <w:lang w:val="en-US"/>
+        </w:rPr>
+        <w:t>CrossFire</w:t>
+      </w:r>
+      <w:proofErr w:type="spellEnd"/>
+      <w:r>
+        <w:rPr>
+          <w:rFonts w:ascii="Calibri" w:hAnsi="Calibri"/>
+          <w:color w:val="000000"/>
+          <w:lang w:val="en-US"/>
+        </w:rPr>
+        <w:t xml:space="preserve"> Disabled</w:t>
       </w:r>
     </w:p>
     <w:p>
@@ -2361,25 +2593,61 @@
           <w:lang w:val="en-US"/>
         </w:rPr>
         <w:tab/>
-        <w:t>DTSOFT Virtual CdRom Device</w:t>
-      </w:r>
-    </w:p>
-    <w:p>
-      <w:pPr>
-        <w:rPr>
-          <w:rFonts w:ascii="Calibri" w:hAnsi="Calibri"/>
-          <w:color w:val="000000"/>
-          <w:lang w:val="en-US"/>
-        </w:rPr>
-      </w:pPr>
-      <w:r>
-        <w:rPr>
-          <w:rFonts w:ascii="Calibri" w:hAnsi="Calibri"/>
-          <w:color w:val="000000"/>
-          <w:lang w:val="en-US"/>
-        </w:rPr>
-        <w:tab/>
-        <w:t>MATSHITA DVD-RAM UJ8C0 SATA CdRom Device</w:t>
+        <w:t xml:space="preserve">DTSOFT Virtual </w:t>
+      </w:r>
+      <w:proofErr w:type="spellStart"/>
+      <w:r>
+        <w:rPr>
+          <w:rFonts w:ascii="Calibri" w:hAnsi="Calibri"/>
+          <w:color w:val="000000"/>
+          <w:lang w:val="en-US"/>
+        </w:rPr>
+        <w:t>CdRom</w:t>
+      </w:r>
+      <w:proofErr w:type="spellEnd"/>
+      <w:r>
+        <w:rPr>
+          <w:rFonts w:ascii="Calibri" w:hAnsi="Calibri"/>
+          <w:color w:val="000000"/>
+          <w:lang w:val="en-US"/>
+        </w:rPr>
+        <w:t xml:space="preserve"> Device</w:t>
+      </w:r>
+    </w:p>
+    <w:p>
+      <w:pPr>
+        <w:rPr>
+          <w:rFonts w:ascii="Calibri" w:hAnsi="Calibri"/>
+          <w:color w:val="000000"/>
+          <w:lang w:val="en-US"/>
+        </w:rPr>
+      </w:pPr>
+      <w:r>
+        <w:rPr>
+          <w:rFonts w:ascii="Calibri" w:hAnsi="Calibri"/>
+          <w:color w:val="000000"/>
+          <w:lang w:val="en-US"/>
+        </w:rPr>
+        <w:tab/>
+        <w:t xml:space="preserve">MATSHITA DVD-RAM UJ8C0 SATA </w:t>
+      </w:r>
+      <w:proofErr w:type="spellStart"/>
+      <w:r>
+        <w:rPr>
+          <w:rFonts w:ascii="Calibri" w:hAnsi="Calibri"/>
+          <w:color w:val="000000"/>
+          <w:lang w:val="en-US"/>
+        </w:rPr>
+        <w:t>CdRom</w:t>
+      </w:r>
+      <w:proofErr w:type="spellEnd"/>
+      <w:r>
+        <w:rPr>
+          <w:rFonts w:ascii="Calibri" w:hAnsi="Calibri"/>
+          <w:color w:val="000000"/>
+          <w:lang w:val="en-US"/>
+        </w:rPr>
+        <w:t xml:space="preserve"> Device</w:t>
       </w:r>
     </w:p>
     <w:p>
@@ -2414,12 +2682,29 @@
           <w:lang w:val="en-US"/>
         </w:rPr>
         <w:tab/>
-        <w:t>Realtek High Definition Audio</w:t>
-      </w:r>
-    </w:p>
-    <w:p>
-      <w:pPr>
-        <w:pStyle w:val="Heading2"/>
+      </w:r>
+      <w:proofErr w:type="spellStart"/>
+      <w:r>
+        <w:rPr>
+          <w:rFonts w:ascii="Calibri" w:hAnsi="Calibri"/>
+          <w:color w:val="000000"/>
+          <w:lang w:val="en-US"/>
+        </w:rPr>
+        <w:t>Realtek</w:t>
+      </w:r>
+      <w:proofErr w:type="spellEnd"/>
+      <w:r>
+        <w:rPr>
+          <w:rFonts w:ascii="Calibri" w:hAnsi="Calibri"/>
+          <w:color w:val="000000"/>
+          <w:lang w:val="en-US"/>
+        </w:rPr>
+        <w:t xml:space="preserve"> High Definition Audio</w:t>
+      </w:r>
+    </w:p>
+    <w:p>
+      <w:pPr>
+        <w:pStyle w:val="Kop2"/>
         <w:rPr>
           <w:lang w:val="en-US"/>
         </w:rPr>
@@ -2433,12 +2718,20 @@
         <w:br w:type="column"/>
       </w:r>
       <w:bookmarkStart w:id="4" w:name="_Toc436043457"/>
+      <w:proofErr w:type="spellStart"/>
       <w:r>
         <w:rPr>
           <w:lang w:val="en-US"/>
         </w:rPr>
         <w:lastRenderedPageBreak/>
-        <w:t>Carincotte, Anthony</w:t>
+        <w:t>Carincotte</w:t>
+      </w:r>
+      <w:proofErr w:type="spellEnd"/>
+      <w:r>
+        <w:rPr>
+          <w:lang w:val="en-US"/>
+        </w:rPr>
+        <w:t>, Anthony</w:t>
       </w:r>
       <w:bookmarkEnd w:id="4"/>
       <w:r>
@@ -2717,16 +3010,24 @@
           <w:lang w:val="en-US"/>
         </w:rPr>
       </w:pPr>
-      <w:r>
-        <w:rPr>
-          <w:lang w:val="en-US"/>
-        </w:rPr>
-        <w:t>Realtek High Definition Audio</w:t>
-      </w:r>
-    </w:p>
-    <w:p>
-      <w:pPr>
-        <w:pStyle w:val="Heading2"/>
+      <w:proofErr w:type="spellStart"/>
+      <w:r>
+        <w:rPr>
+          <w:lang w:val="en-US"/>
+        </w:rPr>
+        <w:t>Realtek</w:t>
+      </w:r>
+      <w:proofErr w:type="spellEnd"/>
+      <w:r>
+        <w:rPr>
+          <w:lang w:val="en-US"/>
+        </w:rPr>
+        <w:t xml:space="preserve"> High Definition Audio</w:t>
+      </w:r>
+    </w:p>
+    <w:p>
+      <w:pPr>
+        <w:pStyle w:val="Kop2"/>
         <w:rPr>
           <w:lang w:val="en-US"/>
         </w:rPr>
@@ -2740,14 +3041,30 @@
         <w:br w:type="column"/>
       </w:r>
       <w:bookmarkStart w:id="5" w:name="_Toc436043458"/>
+      <w:proofErr w:type="spellStart"/>
       <w:r>
         <w:rPr>
           <w:lang w:val="en-US"/>
         </w:rPr>
         <w:lastRenderedPageBreak/>
-        <w:t>Bertens, Henk</w:t>
+        <w:t>Bertens</w:t>
+      </w:r>
+      <w:proofErr w:type="spellEnd"/>
+      <w:r>
+        <w:rPr>
+          <w:lang w:val="en-US"/>
+        </w:rPr>
+        <w:t xml:space="preserve">, </w:t>
+      </w:r>
+      <w:proofErr w:type="spellStart"/>
+      <w:r>
+        <w:rPr>
+          <w:lang w:val="en-US"/>
+        </w:rPr>
+        <w:t>Henk</w:t>
       </w:r>
       <w:bookmarkEnd w:id="5"/>
+      <w:proofErr w:type="spellEnd"/>
       <w:r>
         <w:rPr>
           <w:lang w:val="en-US"/>
@@ -3073,7 +3390,24 @@
           <w:lang w:val="en-US"/>
         </w:rPr>
         <w:tab/>
-        <w:t>TSSTcorp CDDVDW SN-208DN</w:t>
+      </w:r>
+      <w:proofErr w:type="spellStart"/>
+      <w:r>
+        <w:rPr>
+          <w:rFonts w:ascii="Calibri" w:hAnsi="Calibri"/>
+          <w:color w:val="000000"/>
+          <w:lang w:val="en-US"/>
+        </w:rPr>
+        <w:t>TSSTcorp</w:t>
+      </w:r>
+      <w:proofErr w:type="spellEnd"/>
+      <w:r>
+        <w:rPr>
+          <w:rFonts w:ascii="Calibri" w:hAnsi="Calibri"/>
+          <w:color w:val="000000"/>
+          <w:lang w:val="en-US"/>
+        </w:rPr>
+        <w:t xml:space="preserve"> CDDVDW SN-208DN</w:t>
       </w:r>
     </w:p>
     <w:p>
@@ -3108,12 +3442,29 @@
           <w:lang w:val="en-US"/>
         </w:rPr>
         <w:tab/>
-        <w:t>Realtek High Definition Audio</w:t>
-      </w:r>
-    </w:p>
-    <w:p>
-      <w:pPr>
-        <w:pStyle w:val="Heading2"/>
+      </w:r>
+      <w:proofErr w:type="spellStart"/>
+      <w:r>
+        <w:rPr>
+          <w:rFonts w:ascii="Calibri" w:hAnsi="Calibri"/>
+          <w:color w:val="000000"/>
+          <w:lang w:val="en-US"/>
+        </w:rPr>
+        <w:t>Realtek</w:t>
+      </w:r>
+      <w:proofErr w:type="spellEnd"/>
+      <w:r>
+        <w:rPr>
+          <w:rFonts w:ascii="Calibri" w:hAnsi="Calibri"/>
+          <w:color w:val="000000"/>
+          <w:lang w:val="en-US"/>
+        </w:rPr>
+        <w:t xml:space="preserve"> High Definition Audio</w:t>
+      </w:r>
+    </w:p>
+    <w:p>
+      <w:pPr>
+        <w:pStyle w:val="Kop2"/>
         <w:rPr>
           <w:lang w:val="en-US"/>
         </w:rPr>
@@ -3125,12 +3476,20 @@
         <w:br w:type="column"/>
       </w:r>
       <w:bookmarkStart w:id="6" w:name="_Toc436043459"/>
+      <w:proofErr w:type="spellStart"/>
       <w:r>
         <w:rPr>
           <w:lang w:val="en-US"/>
         </w:rPr>
         <w:lastRenderedPageBreak/>
-        <w:t>Londen, Floris van</w:t>
+        <w:t>Londen</w:t>
+      </w:r>
+      <w:proofErr w:type="spellEnd"/>
+      <w:r>
+        <w:rPr>
+          <w:lang w:val="en-US"/>
+        </w:rPr>
+        <w:t>, Floris van</w:t>
       </w:r>
       <w:bookmarkEnd w:id="6"/>
       <w:r>
@@ -3504,12 +3863,29 @@
           <w:lang w:val="en-US"/>
         </w:rPr>
         <w:tab/>
-        <w:t>Realtek High Definition Audio</w:t>
-      </w:r>
-    </w:p>
-    <w:p>
-      <w:pPr>
-        <w:pStyle w:val="Heading2"/>
+      </w:r>
+      <w:proofErr w:type="spellStart"/>
+      <w:r>
+        <w:rPr>
+          <w:rFonts w:ascii="Calibri" w:hAnsi="Calibri"/>
+          <w:color w:val="000000"/>
+          <w:lang w:val="en-US"/>
+        </w:rPr>
+        <w:t>Realtek</w:t>
+      </w:r>
+      <w:proofErr w:type="spellEnd"/>
+      <w:r>
+        <w:rPr>
+          <w:rFonts w:ascii="Calibri" w:hAnsi="Calibri"/>
+          <w:color w:val="000000"/>
+          <w:lang w:val="en-US"/>
+        </w:rPr>
+        <w:t xml:space="preserve"> High Definition Audio</w:t>
+      </w:r>
+    </w:p>
+    <w:p>
+      <w:pPr>
+        <w:pStyle w:val="Kop2"/>
         <w:rPr>
           <w:lang w:val="en-US"/>
         </w:rPr>
@@ -3521,12 +3897,20 @@
         <w:br w:type="column"/>
       </w:r>
       <w:bookmarkStart w:id="7" w:name="_Toc436043460"/>
+      <w:proofErr w:type="spellStart"/>
       <w:r>
         <w:rPr>
           <w:lang w:val="en-US"/>
         </w:rPr>
         <w:lastRenderedPageBreak/>
-        <w:t>Mertens, Kevin</w:t>
+        <w:t>Mertens</w:t>
+      </w:r>
+      <w:proofErr w:type="spellEnd"/>
+      <w:r>
+        <w:rPr>
+          <w:lang w:val="en-US"/>
+        </w:rPr>
+        <w:t>, Kevin</w:t>
       </w:r>
       <w:bookmarkEnd w:id="7"/>
       <w:r>
@@ -3830,7 +4214,24 @@
           <w:lang w:val="en-US"/>
         </w:rPr>
         <w:tab/>
-        <w:t>hp DVDRW DU8A5SHL</w:t>
+      </w:r>
+      <w:proofErr w:type="spellStart"/>
+      <w:r>
+        <w:rPr>
+          <w:rFonts w:ascii="Calibri" w:hAnsi="Calibri"/>
+          <w:color w:val="000000"/>
+          <w:lang w:val="en-US"/>
+        </w:rPr>
+        <w:t>hp</w:t>
+      </w:r>
+      <w:proofErr w:type="spellEnd"/>
+      <w:r>
+        <w:rPr>
+          <w:rFonts w:ascii="Calibri" w:hAnsi="Calibri"/>
+          <w:color w:val="000000"/>
+          <w:lang w:val="en-US"/>
+        </w:rPr>
+        <w:t xml:space="preserve"> DVDRW DU8A5SHL</w:t>
       </w:r>
     </w:p>
     <w:p>
@@ -3866,18 +4267,28 @@
         </w:rPr>
         <w:tab/>
       </w:r>
-      <w:r>
-        <w:rPr>
-          <w:rFonts w:ascii="Calibri" w:hAnsi="Calibri"/>
-          <w:color w:val="000000"/>
-          <w:lang w:val="en-US"/>
-        </w:rPr>
-        <w:t>Realtek High Definition Audio</w:t>
-      </w:r>
-    </w:p>
-    <w:p>
-      <w:pPr>
-        <w:pStyle w:val="Heading2"/>
+      <w:proofErr w:type="spellStart"/>
+      <w:r>
+        <w:rPr>
+          <w:rFonts w:ascii="Calibri" w:hAnsi="Calibri"/>
+          <w:color w:val="000000"/>
+          <w:lang w:val="en-US"/>
+        </w:rPr>
+        <w:t>Realtek</w:t>
+      </w:r>
+      <w:proofErr w:type="spellEnd"/>
+      <w:r>
+        <w:rPr>
+          <w:rFonts w:ascii="Calibri" w:hAnsi="Calibri"/>
+          <w:color w:val="000000"/>
+          <w:lang w:val="en-US"/>
+        </w:rPr>
+        <w:t xml:space="preserve"> High Definition Audio</w:t>
+      </w:r>
+    </w:p>
+    <w:p>
+      <w:pPr>
+        <w:pStyle w:val="Kop2"/>
         <w:rPr>
           <w:lang w:val="en-US"/>
         </w:rPr>
@@ -3889,12 +4300,20 @@
         <w:br w:type="column"/>
       </w:r>
       <w:bookmarkStart w:id="8" w:name="_Toc436043461"/>
+      <w:proofErr w:type="spellStart"/>
       <w:r>
         <w:rPr>
           <w:lang w:val="en-US"/>
         </w:rPr>
         <w:lastRenderedPageBreak/>
-        <w:t>Verschoor, Raoul</w:t>
+        <w:t>Verschoor</w:t>
+      </w:r>
+      <w:proofErr w:type="spellEnd"/>
+      <w:r>
+        <w:rPr>
+          <w:lang w:val="en-US"/>
+        </w:rPr>
+        <w:t>, Raoul</w:t>
       </w:r>
       <w:bookmarkEnd w:id="8"/>
     </w:p>
@@ -4035,7 +4454,15 @@
     <w:p>
       <w:r>
         <w:tab/>
-        <w:t>Algemeen PnP-beeldscherm (1366x768@60Hz)</w:t>
+        <w:t xml:space="preserve">Algemeen </w:t>
+      </w:r>
+      <w:proofErr w:type="spellStart"/>
+      <w:r>
+        <w:t>PnP</w:t>
+      </w:r>
+      <w:proofErr w:type="spellEnd"/>
+      <w:r>
+        <w:t>-beeldscherm (1366x768@60Hz)</w:t>
       </w:r>
     </w:p>
     <w:p>
@@ -4119,18 +4546,50 @@
           <w:lang w:val="en-US"/>
         </w:rPr>
         <w:tab/>
-        <w:t>DiscSoft Virtual SCSI CdRom Device</w:t>
-      </w:r>
-    </w:p>
-    <w:p>
-      <w:r>
-        <w:rPr>
-          <w:lang w:val="en-US"/>
-        </w:rPr>
-        <w:tab/>
-      </w:r>
-      <w:r>
-        <w:t>hp BD CMB UJ141AF</w:t>
+      </w:r>
+      <w:proofErr w:type="spellStart"/>
+      <w:r>
+        <w:rPr>
+          <w:lang w:val="en-US"/>
+        </w:rPr>
+        <w:t>DiscSoft</w:t>
+      </w:r>
+      <w:proofErr w:type="spellEnd"/>
+      <w:r>
+        <w:rPr>
+          <w:lang w:val="en-US"/>
+        </w:rPr>
+        <w:t xml:space="preserve"> Virtual SCSI </w:t>
+      </w:r>
+      <w:proofErr w:type="spellStart"/>
+      <w:r>
+        <w:rPr>
+          <w:lang w:val="en-US"/>
+        </w:rPr>
+        <w:t>CdRom</w:t>
+      </w:r>
+      <w:proofErr w:type="spellEnd"/>
+      <w:r>
+        <w:rPr>
+          <w:lang w:val="en-US"/>
+        </w:rPr>
+        <w:t xml:space="preserve"> Device</w:t>
+      </w:r>
+    </w:p>
+    <w:p>
+      <w:r>
+        <w:rPr>
+          <w:lang w:val="en-US"/>
+        </w:rPr>
+        <w:tab/>
+      </w:r>
+      <w:proofErr w:type="spellStart"/>
+      <w:r>
+        <w:t>hp</w:t>
+      </w:r>
+      <w:proofErr w:type="spellEnd"/>
+      <w:r>
+        <w:t xml:space="preserve"> BD CMB UJ141AF</w:t>
       </w:r>
     </w:p>
     <w:p>
@@ -4201,12 +4660,14 @@
           <w:lang w:val="en-US"/>
         </w:rPr>
       </w:pPr>
+      <w:proofErr w:type="spellStart"/>
       <w:r>
         <w:rPr>
           <w:lang w:val="en-US"/>
         </w:rPr>
         <w:t>Speccy</w:t>
       </w:r>
+      <w:proofErr w:type="spellEnd"/>
       <w:r>
         <w:rPr>
           <w:lang w:val="en-US"/>
@@ -4226,11 +4687,19 @@
           <w:lang w:val="en-US"/>
         </w:rPr>
       </w:pPr>
-      <w:r>
-        <w:rPr>
-          <w:lang w:val="en-US"/>
-        </w:rPr>
-        <w:t>Xna Framework</w:t>
+      <w:proofErr w:type="spellStart"/>
+      <w:r>
+        <w:rPr>
+          <w:lang w:val="en-US"/>
+        </w:rPr>
+        <w:t>Xna</w:t>
+      </w:r>
+      <w:proofErr w:type="spellEnd"/>
+      <w:r>
+        <w:rPr>
+          <w:lang w:val="en-US"/>
+        </w:rPr>
+        <w:t xml:space="preserve"> Framework</w:t>
       </w:r>
     </w:p>
     <w:p>
@@ -4330,14 +4799,99 @@
           <w:lang w:val="en-US"/>
         </w:rPr>
       </w:pPr>
-      <w:r>
-        <w:rPr>
-          <w:lang w:val="en-US"/>
-        </w:rPr>
-        <w:t>Propellerhead Reason</w:t>
+      <w:proofErr w:type="spellStart"/>
+      <w:r>
+        <w:rPr>
+          <w:lang w:val="en-US"/>
+        </w:rPr>
+        <w:t>Propellerhead</w:t>
+      </w:r>
+      <w:proofErr w:type="spellEnd"/>
+      <w:r>
+        <w:rPr>
+          <w:lang w:val="en-US"/>
+        </w:rPr>
+        <w:t xml:space="preserve"> Reason</w:t>
+      </w:r>
+    </w:p>
+    <w:p>
+      <w:pPr>
+        <w:rPr>
+          <w:lang w:val="en-US"/>
+        </w:rPr>
+      </w:pPr>
+      <w:proofErr w:type="spellStart"/>
+      <w:r>
+        <w:rPr>
+          <w:lang w:val="en-US"/>
+        </w:rPr>
+        <w:t>N</w:t>
+      </w:r>
+      <w:r>
+        <w:rPr>
+          <w:lang w:val="en-US"/>
+        </w:rPr>
+        <w:t>Class</w:t>
+      </w:r>
+      <w:proofErr w:type="spellEnd"/>
+      <w:r>
+        <w:rPr>
+          <w:lang w:val="en-US"/>
+        </w:rPr>
+        <w:t xml:space="preserve"> (</w:t>
+      </w:r>
+      <w:r>
+        <w:rPr>
+          <w:lang w:val="en-US"/>
+        </w:rPr>
+        <w:t>Software used for</w:t>
+      </w:r>
+      <w:r>
+        <w:rPr>
+          <w:lang w:val="en-US"/>
+        </w:rPr>
+        <w:t xml:space="preserve"> making the </w:t>
+      </w:r>
+      <w:proofErr w:type="spellStart"/>
+      <w:r>
+        <w:rPr>
+          <w:lang w:val="en-US"/>
+        </w:rPr>
+        <w:t>ClassDiagram</w:t>
+      </w:r>
+      <w:proofErr w:type="spellEnd"/>
+      <w:r>
+        <w:rPr>
+          <w:lang w:val="en-US"/>
+        </w:rPr>
+        <w:t>.</w:t>
+      </w:r>
+      <w:r>
+        <w:rPr>
+          <w:lang w:val="en-US"/>
+        </w:rPr>
+        <w:t xml:space="preserve"> </w:t>
+      </w:r>
+      <w:r>
+        <w:rPr>
+          <w:lang w:val="en-US"/>
+        </w:rPr>
+        <w:t>http://n</w:t>
       </w:r>
       <w:bookmarkStart w:id="10" w:name="_GoBack"/>
       <w:bookmarkEnd w:id="10"/>
+      <w:r>
+        <w:rPr>
+          <w:lang w:val="en-US"/>
+        </w:rPr>
+        <w:t>class.sourceforge.net</w:t>
+      </w:r>
+      <w:r>
+        <w:rPr>
+          <w:lang w:val="en-US"/>
+        </w:rPr>
+        <w:t>)</w:t>
+      </w:r>
     </w:p>
     <w:sectPr>
       <w:pgSz w:w="11906" w:h="16838"/>
@@ -4353,7 +4907,7 @@
 
 <file path=word/numbering.xml><?xml version="1.0" encoding="utf-8"?>
 <w:numbering xmlns:wpc="http://schemas.microsoft.com/office/word/2010/wordprocessingCanvas" xmlns:mc="http://schemas.openxmlformats.org/markup-compatibility/2006" xmlns:o="urn:schemas-microsoft-com:office:office" xmlns:r="http://schemas.openxmlformats.org/officeDocument/2006/relationships" xmlns:m="http://schemas.openxmlformats.org/officeDocument/2006/math" xmlns:v="urn:schemas-microsoft-com:vml" xmlns:wp14="http://schemas.microsoft.com/office/word/2010/wordprocessingDrawing" xmlns:wp="http://schemas.openxmlformats.org/drawingml/2006/wordprocessingDrawing" xmlns:w10="urn:schemas-microsoft-com:office:word" xmlns:w="http://schemas.openxmlformats.org/wordprocessingml/2006/main" xmlns:w14="http://schemas.microsoft.com/office/word/2010/wordml" xmlns:w15="http://schemas.microsoft.com/office/word/2012/wordml" xmlns:wpg="http://schemas.microsoft.com/office/word/2010/wordprocessingGroup" xmlns:wpi="http://schemas.microsoft.com/office/word/2010/wordprocessingInk" xmlns:wne="http://schemas.microsoft.com/office/word/2006/wordml" xmlns:wps="http://schemas.microsoft.com/office/word/2010/wordprocessingShape" mc:Ignorable="w14 w15 wp14">
-  <w:abstractNum w:abstractNumId="0">
+  <w:abstractNum w:abstractNumId="0" w15:restartNumberingAfterBreak="0">
     <w:nsid w:val="6A9C391B"/>
     <w:multiLevelType w:val="hybridMultilevel"/>
     <w:tmpl w:val="2B1669FC"/>
@@ -4465,7 +5019,7 @@
       </w:rPr>
     </w:lvl>
   </w:abstractNum>
-  <w:abstractNum w:abstractNumId="1">
+  <w:abstractNum w:abstractNumId="1" w15:restartNumberingAfterBreak="0">
     <w:nsid w:val="770852C7"/>
     <w:multiLevelType w:val="hybridMultilevel"/>
     <w:tmpl w:val="B85E5EEE"/>
@@ -4976,15 +5530,15 @@
     <w:lsdException w:name="List Table 6 Colorful Accent 6" w:uiPriority="51"/>
     <w:lsdException w:name="List Table 7 Colorful Accent 6" w:uiPriority="52"/>
   </w:latentStyles>
-  <w:style w:type="paragraph" w:default="1" w:styleId="Normal">
+  <w:style w:type="paragraph" w:default="1" w:styleId="Standaard">
     <w:name w:val="Normal"/>
     <w:qFormat/>
   </w:style>
-  <w:style w:type="paragraph" w:styleId="Heading1">
+  <w:style w:type="paragraph" w:styleId="Kop1">
     <w:name w:val="heading 1"/>
-    <w:basedOn w:val="Normal"/>
-    <w:next w:val="Normal"/>
-    <w:link w:val="Heading1Char"/>
+    <w:basedOn w:val="Standaard"/>
+    <w:next w:val="Standaard"/>
+    <w:link w:val="Kop1Char"/>
     <w:uiPriority w:val="9"/>
     <w:qFormat/>
     <w:rsid w:val="00394141"/>
@@ -5001,11 +5555,11 @@
       <w:szCs w:val="32"/>
     </w:rPr>
   </w:style>
-  <w:style w:type="paragraph" w:styleId="Heading2">
+  <w:style w:type="paragraph" w:styleId="Kop2">
     <w:name w:val="heading 2"/>
-    <w:basedOn w:val="Normal"/>
-    <w:next w:val="Normal"/>
-    <w:link w:val="Heading2Char"/>
+    <w:basedOn w:val="Standaard"/>
+    <w:next w:val="Standaard"/>
+    <w:link w:val="Kop2Char"/>
     <w:uiPriority w:val="9"/>
     <w:unhideWhenUsed/>
     <w:qFormat/>
@@ -5023,11 +5577,11 @@
       <w:szCs w:val="26"/>
     </w:rPr>
   </w:style>
-  <w:style w:type="paragraph" w:styleId="Heading3">
+  <w:style w:type="paragraph" w:styleId="Kop3">
     <w:name w:val="heading 3"/>
-    <w:basedOn w:val="Normal"/>
-    <w:next w:val="Normal"/>
-    <w:link w:val="Heading3Char"/>
+    <w:basedOn w:val="Standaard"/>
+    <w:next w:val="Standaard"/>
+    <w:link w:val="Kop3Char"/>
     <w:uiPriority w:val="9"/>
     <w:unhideWhenUsed/>
     <w:qFormat/>
@@ -5045,13 +5599,13 @@
       <w:szCs w:val="24"/>
     </w:rPr>
   </w:style>
-  <w:style w:type="character" w:default="1" w:styleId="DefaultParagraphFont">
+  <w:style w:type="character" w:default="1" w:styleId="Standaardalinea-lettertype">
     <w:name w:val="Default Paragraph Font"/>
     <w:uiPriority w:val="1"/>
     <w:semiHidden/>
     <w:unhideWhenUsed/>
   </w:style>
-  <w:style w:type="table" w:default="1" w:styleId="TableNormal">
+  <w:style w:type="table" w:default="1" w:styleId="Standaardtabel">
     <w:name w:val="Normal Table"/>
     <w:uiPriority w:val="99"/>
     <w:semiHidden/>
@@ -5066,16 +5620,16 @@
       </w:tblCellMar>
     </w:tblPr>
   </w:style>
-  <w:style w:type="numbering" w:default="1" w:styleId="NoList">
+  <w:style w:type="numbering" w:default="1" w:styleId="Geenlijst">
     <w:name w:val="No List"/>
     <w:uiPriority w:val="99"/>
     <w:semiHidden/>
     <w:unhideWhenUsed/>
   </w:style>
-  <w:style w:type="character" w:customStyle="1" w:styleId="Heading1Char">
-    <w:name w:val="Heading 1 Char"/>
-    <w:basedOn w:val="DefaultParagraphFont"/>
-    <w:link w:val="Heading1"/>
+  <w:style w:type="character" w:customStyle="1" w:styleId="Kop1Char">
+    <w:name w:val="Kop 1 Char"/>
+    <w:basedOn w:val="Standaardalinea-lettertype"/>
+    <w:link w:val="Kop1"/>
     <w:uiPriority w:val="9"/>
     <w:rsid w:val="00394141"/>
     <w:rPr>
@@ -5085,9 +5639,9 @@
       <w:szCs w:val="32"/>
     </w:rPr>
   </w:style>
-  <w:style w:type="paragraph" w:styleId="ListParagraph">
+  <w:style w:type="paragraph" w:styleId="Lijstalinea">
     <w:name w:val="List Paragraph"/>
-    <w:basedOn w:val="Normal"/>
+    <w:basedOn w:val="Standaard"/>
     <w:uiPriority w:val="34"/>
     <w:qFormat/>
     <w:rsid w:val="00394141"/>
@@ -5096,10 +5650,10 @@
       <w:contextualSpacing/>
     </w:pPr>
   </w:style>
-  <w:style w:type="character" w:customStyle="1" w:styleId="Heading2Char">
-    <w:name w:val="Heading 2 Char"/>
-    <w:basedOn w:val="DefaultParagraphFont"/>
-    <w:link w:val="Heading2"/>
+  <w:style w:type="character" w:customStyle="1" w:styleId="Kop2Char">
+    <w:name w:val="Kop 2 Char"/>
+    <w:basedOn w:val="Standaardalinea-lettertype"/>
+    <w:link w:val="Kop2"/>
     <w:uiPriority w:val="9"/>
     <w:rsid w:val="00DD27DB"/>
     <w:rPr>
@@ -5109,9 +5663,9 @@
       <w:szCs w:val="26"/>
     </w:rPr>
   </w:style>
-  <w:style w:type="paragraph" w:styleId="NoSpacing">
+  <w:style w:type="paragraph" w:styleId="Geenafstand">
     <w:name w:val="No Spacing"/>
-    <w:link w:val="NoSpacingChar"/>
+    <w:link w:val="GeenafstandChar"/>
     <w:uiPriority w:val="1"/>
     <w:qFormat/>
     <w:rsid w:val="00DD27DB"/>
@@ -5123,10 +5677,10 @@
       <w:lang w:val="en-US"/>
     </w:rPr>
   </w:style>
-  <w:style w:type="character" w:customStyle="1" w:styleId="NoSpacingChar">
-    <w:name w:val="No Spacing Char"/>
-    <w:basedOn w:val="DefaultParagraphFont"/>
-    <w:link w:val="NoSpacing"/>
+  <w:style w:type="character" w:customStyle="1" w:styleId="GeenafstandChar">
+    <w:name w:val="Geen afstand Char"/>
+    <w:basedOn w:val="Standaardalinea-lettertype"/>
+    <w:link w:val="Geenafstand"/>
     <w:uiPriority w:val="1"/>
     <w:rsid w:val="00DD27DB"/>
     <w:rPr>
@@ -5134,10 +5688,10 @@
       <w:lang w:val="en-US"/>
     </w:rPr>
   </w:style>
-  <w:style w:type="paragraph" w:styleId="TOCHeading">
+  <w:style w:type="paragraph" w:styleId="Kopvaninhoudsopgave">
     <w:name w:val="TOC Heading"/>
-    <w:basedOn w:val="Heading1"/>
-    <w:next w:val="Normal"/>
+    <w:basedOn w:val="Kop1"/>
+    <w:next w:val="Standaard"/>
     <w:uiPriority w:val="39"/>
     <w:unhideWhenUsed/>
     <w:qFormat/>
@@ -5149,10 +5703,10 @@
       <w:lang w:val="en-US"/>
     </w:rPr>
   </w:style>
-  <w:style w:type="paragraph" w:styleId="TOC2">
+  <w:style w:type="paragraph" w:styleId="Inhopg2">
     <w:name w:val="toc 2"/>
-    <w:basedOn w:val="Normal"/>
-    <w:next w:val="Normal"/>
+    <w:basedOn w:val="Standaard"/>
+    <w:next w:val="Standaard"/>
     <w:autoRedefine/>
     <w:uiPriority w:val="39"/>
     <w:unhideWhenUsed/>
@@ -5164,7 +5718,7 @@
   </w:style>
   <w:style w:type="character" w:styleId="Hyperlink">
     <w:name w:val="Hyperlink"/>
-    <w:basedOn w:val="DefaultParagraphFont"/>
+    <w:basedOn w:val="Standaardalinea-lettertype"/>
     <w:uiPriority w:val="99"/>
     <w:unhideWhenUsed/>
     <w:rsid w:val="00DD27DB"/>
@@ -5173,10 +5727,10 @@
       <w:u w:val="single"/>
     </w:rPr>
   </w:style>
-  <w:style w:type="character" w:customStyle="1" w:styleId="Heading3Char">
-    <w:name w:val="Heading 3 Char"/>
-    <w:basedOn w:val="DefaultParagraphFont"/>
-    <w:link w:val="Heading3"/>
+  <w:style w:type="character" w:customStyle="1" w:styleId="Kop3Char">
+    <w:name w:val="Kop 3 Char"/>
+    <w:basedOn w:val="Standaardalinea-lettertype"/>
+    <w:link w:val="Kop3"/>
     <w:uiPriority w:val="9"/>
     <w:rsid w:val="00DD27DB"/>
     <w:rPr>
@@ -5186,10 +5740,10 @@
       <w:szCs w:val="24"/>
     </w:rPr>
   </w:style>
-  <w:style w:type="paragraph" w:styleId="TOC1">
+  <w:style w:type="paragraph" w:styleId="Inhopg1">
     <w:name w:val="toc 1"/>
-    <w:basedOn w:val="Normal"/>
-    <w:next w:val="Normal"/>
+    <w:basedOn w:val="Standaard"/>
+    <w:next w:val="Standaard"/>
     <w:autoRedefine/>
     <w:uiPriority w:val="39"/>
     <w:unhideWhenUsed/>
@@ -5338,6 +5892,7 @@
     <w:rsid w:val="00040E25"/>
     <w:rsid w:val="001435A2"/>
     <w:rsid w:val="00231AA4"/>
+    <w:rsid w:val="003759A8"/>
     <w:rsid w:val="003A64F8"/>
     <w:rsid w:val="003E73D6"/>
     <w:rsid w:val="00477C50"/>
@@ -5346,7 +5901,9 @@
     <w:rsid w:val="005D6DDB"/>
     <w:rsid w:val="006C68C5"/>
     <w:rsid w:val="006E18DB"/>
+    <w:rsid w:val="00A36EEF"/>
     <w:rsid w:val="00B354A2"/>
+    <w:rsid w:val="00BC4D30"/>
     <w:rsid w:val="00C4181F"/>
     <w:rsid w:val="00E83D4B"/>
     <w:rsid w:val="00FC6B25"/>
@@ -5762,17 +6319,17 @@
     <w:lsdException w:name="List Table 6 Colorful Accent 6" w:uiPriority="51"/>
     <w:lsdException w:name="List Table 7 Colorful Accent 6" w:uiPriority="52"/>
   </w:latentStyles>
-  <w:style w:type="paragraph" w:default="1" w:styleId="Normal">
+  <w:style w:type="paragraph" w:default="1" w:styleId="Standaard">
     <w:name w:val="Normal"/>
     <w:qFormat/>
   </w:style>
-  <w:style w:type="character" w:default="1" w:styleId="DefaultParagraphFont">
+  <w:style w:type="character" w:default="1" w:styleId="Standaardalinea-lettertype">
     <w:name w:val="Default Paragraph Font"/>
     <w:uiPriority w:val="1"/>
     <w:semiHidden/>
     <w:unhideWhenUsed/>
   </w:style>
-  <w:style w:type="table" w:default="1" w:styleId="TableNormal">
+  <w:style w:type="table" w:default="1" w:styleId="Standaardtabel">
     <w:name w:val="Normal Table"/>
     <w:uiPriority w:val="99"/>
     <w:semiHidden/>
@@ -5787,7 +6344,7 @@
       </w:tblCellMar>
     </w:tblPr>
   </w:style>
-  <w:style w:type="numbering" w:default="1" w:styleId="NoList">
+  <w:style w:type="numbering" w:default="1" w:styleId="Geenlijst">
     <w:name w:val="No List"/>
     <w:uiPriority w:val="99"/>
     <w:semiHidden/>
@@ -6096,7 +6653,7 @@
 </file>
 
 <file path=customXml/itemProps2.xml><?xml version="1.0" encoding="utf-8"?>
-<ds:datastoreItem xmlns:ds="http://schemas.openxmlformats.org/officeDocument/2006/customXml" ds:itemID="{E8C3E683-8E27-442E-BD4A-1303EAC89CE4}">
+<ds:datastoreItem xmlns:ds="http://schemas.openxmlformats.org/officeDocument/2006/customXml" ds:itemID="{61C4589F-FAFF-4FEB-912A-41C69F89F950}">
   <ds:schemaRefs>
     <ds:schemaRef ds:uri="http://schemas.openxmlformats.org/officeDocument/2006/bibliography"/>
   </ds:schemaRefs>

</xml_diff>